<commit_message>
feat: notes and solution for mid term
</commit_message>
<xml_diff>
--- a/subject/Semester2/Cross Platform/Mid-term previous paper 2022-2023.docx
+++ b/subject/Semester2/Cross Platform/Mid-term previous paper 2022-2023.docx
@@ -1,6 +1,6 @@
 
 <file path=word/document.xml><?xml version="1.0" encoding="utf-8"?>
-<w:document xmlns:wpc="http://schemas.microsoft.com/office/word/2010/wordprocessingCanvas" xmlns:cx="http://schemas.microsoft.com/office/drawing/2014/chartex" xmlns:cx1="http://schemas.microsoft.com/office/drawing/2015/9/8/chartex" xmlns:cx2="http://schemas.microsoft.com/office/drawing/2015/10/21/chartex" xmlns:cx3="http://schemas.microsoft.com/office/drawing/2016/5/9/chartex" xmlns:cx4="http://schemas.microsoft.com/office/drawing/2016/5/10/chartex" xmlns:cx5="http://schemas.microsoft.com/office/drawing/2016/5/11/chartex" xmlns:cx6="http://schemas.microsoft.com/office/drawing/2016/5/12/chartex" xmlns:cx7="http://schemas.microsoft.com/office/drawing/2016/5/13/chartex" xmlns:cx8="http://schemas.microsoft.com/office/drawing/2016/5/14/chartex" xmlns:mc="http://schemas.openxmlformats.org/markup-compatibility/2006" xmlns:aink="http://schemas.microsoft.com/office/drawing/2016/ink" xmlns:am3d="http://schemas.microsoft.com/office/drawing/2017/model3d" xmlns:o="urn:schemas-microsoft-com:office:office" xmlns:oel="http://schemas.microsoft.com/office/2019/extlst" xmlns:r="http://schemas.openxmlformats.org/officeDocument/2006/relationships" xmlns:m="http://schemas.openxmlformats.org/officeDocument/2006/math" xmlns:v="urn:schemas-microsoft-com:vml" xmlns:wp14="http://schemas.microsoft.com/office/word/2010/wordprocessingDrawing" xmlns:wp="http://schemas.openxmlformats.org/drawingml/2006/wordprocessingDrawing" xmlns:w10="urn:schemas-microsoft-com:office:word" xmlns:w="http://schemas.openxmlformats.org/wordprocessingml/2006/main" xmlns:w14="http://schemas.microsoft.com/office/word/2010/wordml" xmlns:w15="http://schemas.microsoft.com/office/word/2012/wordml" xmlns:w16cex="http://schemas.microsoft.com/office/word/2018/wordml/cex" xmlns:w16cid="http://schemas.microsoft.com/office/word/2016/wordml/cid" xmlns:w16="http://schemas.microsoft.com/office/word/2018/wordml" xmlns:w16sdtdh="http://schemas.microsoft.com/office/word/2020/wordml/sdtdatahash" xmlns:w16se="http://schemas.microsoft.com/office/word/2015/wordml/symex" xmlns:wpg="http://schemas.microsoft.com/office/word/2010/wordprocessingGroup" xmlns:wpi="http://schemas.microsoft.com/office/word/2010/wordprocessingInk" xmlns:wne="http://schemas.microsoft.com/office/word/2006/wordml" xmlns:wps="http://schemas.microsoft.com/office/word/2010/wordprocessingShape" mc:Ignorable="w14 w15 w16se w16cid w16 w16cex w16sdtdh wp14">
+<w:document xmlns:wpc="http://schemas.microsoft.com/office/word/2010/wordprocessingCanvas" xmlns:cx="http://schemas.microsoft.com/office/drawing/2014/chartex" xmlns:cx1="http://schemas.microsoft.com/office/drawing/2015/9/8/chartex" xmlns:cx2="http://schemas.microsoft.com/office/drawing/2015/10/21/chartex" xmlns:cx3="http://schemas.microsoft.com/office/drawing/2016/5/9/chartex" xmlns:cx4="http://schemas.microsoft.com/office/drawing/2016/5/10/chartex" xmlns:cx5="http://schemas.microsoft.com/office/drawing/2016/5/11/chartex" xmlns:cx6="http://schemas.microsoft.com/office/drawing/2016/5/12/chartex" xmlns:cx7="http://schemas.microsoft.com/office/drawing/2016/5/13/chartex" xmlns:cx8="http://schemas.microsoft.com/office/drawing/2016/5/14/chartex" xmlns:mc="http://schemas.openxmlformats.org/markup-compatibility/2006" xmlns:aink="http://schemas.microsoft.com/office/drawing/2016/ink" xmlns:am3d="http://schemas.microsoft.com/office/drawing/2017/model3d" xmlns:o="urn:schemas-microsoft-com:office:office" xmlns:r="http://schemas.openxmlformats.org/officeDocument/2006/relationships" xmlns:m="http://schemas.openxmlformats.org/officeDocument/2006/math" xmlns:v="urn:schemas-microsoft-com:vml" xmlns:wp14="http://schemas.microsoft.com/office/word/2010/wordprocessingDrawing" xmlns:wp="http://schemas.openxmlformats.org/drawingml/2006/wordprocessingDrawing" xmlns:w10="urn:schemas-microsoft-com:office:word" xmlns:w="http://schemas.openxmlformats.org/wordprocessingml/2006/main" xmlns:w14="http://schemas.microsoft.com/office/word/2010/wordml" xmlns:w15="http://schemas.microsoft.com/office/word/2012/wordml" xmlns:w16cex="http://schemas.microsoft.com/office/word/2018/wordml/cex" xmlns:w16cid="http://schemas.microsoft.com/office/word/2016/wordml/cid" xmlns:w16="http://schemas.microsoft.com/office/word/2018/wordml" xmlns:w16se="http://schemas.microsoft.com/office/word/2015/wordml/symex" xmlns:wpg="http://schemas.microsoft.com/office/word/2010/wordprocessingGroup" xmlns:wpi="http://schemas.microsoft.com/office/word/2010/wordprocessingInk" xmlns:wne="http://schemas.microsoft.com/office/word/2006/wordml" xmlns:wps="http://schemas.microsoft.com/office/word/2010/wordprocessingShape" mc:Ignorable="w14 w15 w16se w16cid w16 w16cex wp14">
   <w:body>
     <w:p/>
     <w:p>
@@ -16,99 +16,99 @@
           <w:b/>
           <w:bCs/>
         </w:rPr>
-        <w:t>Birla Institute of Technology &amp; Science, Pilani</w:t>
-      </w:r>
-    </w:p>
-    <w:p>
-      <w:pPr>
-        <w:jc w:val="center"/>
+        <w:t xml:space="preserve">Birla Institute of Technology &amp; Science, </w:t>
+      </w:r>
+      <w:proofErr w:type="spellStart"/>
+      <w:r>
         <w:rPr>
           <w:b/>
           <w:bCs/>
         </w:rPr>
-      </w:pPr>
-      <w:r>
+        <w:t>Pilani</w:t>
+      </w:r>
+      <w:proofErr w:type="spellEnd"/>
+    </w:p>
+    <w:p>
+      <w:pPr>
+        <w:jc w:val="center"/>
         <w:rPr>
           <w:b/>
           <w:bCs/>
         </w:rPr>
-        <w:t xml:space="preserve">Work </w:t>
-      </w:r>
+      </w:pPr>
       <w:r>
         <w:rPr>
           <w:b/>
           <w:bCs/>
         </w:rPr>
-        <w:t>Integrated Learning Programmes Division</w:t>
-      </w:r>
-    </w:p>
-    <w:p>
-      <w:pPr>
-        <w:jc w:val="center"/>
+        <w:t xml:space="preserve">Work </w:t>
+      </w:r>
+      <w:r>
         <w:rPr>
           <w:b/>
           <w:bCs/>
         </w:rPr>
-      </w:pPr>
+        <w:t xml:space="preserve">Integrated Learning </w:t>
+      </w:r>
+      <w:proofErr w:type="spellStart"/>
       <w:r>
         <w:rPr>
           <w:b/>
           <w:bCs/>
         </w:rPr>
-        <w:t>First</w:t>
-      </w:r>
+        <w:t>Programmes</w:t>
+      </w:r>
+      <w:proofErr w:type="spellEnd"/>
       <w:r>
         <w:rPr>
           <w:b/>
           <w:bCs/>
         </w:rPr>
-        <w:t xml:space="preserve"> Semester 20</w:t>
-      </w:r>
-      <w:r>
+        <w:t xml:space="preserve"> Division</w:t>
+      </w:r>
+    </w:p>
+    <w:p>
+      <w:pPr>
+        <w:jc w:val="center"/>
         <w:rPr>
           <w:b/>
           <w:bCs/>
         </w:rPr>
-        <w:t>22</w:t>
-      </w:r>
+      </w:pPr>
       <w:r>
         <w:rPr>
           <w:b/>
           <w:bCs/>
         </w:rPr>
-        <w:t>-20</w:t>
+        <w:t>First</w:t>
       </w:r>
       <w:r>
         <w:rPr>
           <w:b/>
           <w:bCs/>
         </w:rPr>
-        <w:t>23</w:t>
-      </w:r>
-    </w:p>
-    <w:p>
-      <w:pPr>
-        <w:jc w:val="center"/>
+        <w:t xml:space="preserve"> Semester 20</w:t>
+      </w:r>
+      <w:r>
         <w:rPr>
           <w:b/>
           <w:bCs/>
         </w:rPr>
-      </w:pPr>
-    </w:p>
-    <w:p>
-      <w:pPr>
-        <w:jc w:val="center"/>
+        <w:t>22</w:t>
+      </w:r>
+      <w:r>
         <w:rPr>
           <w:b/>
           <w:bCs/>
         </w:rPr>
-      </w:pPr>
+        <w:t>-20</w:t>
+      </w:r>
       <w:r>
         <w:rPr>
           <w:b/>
           <w:bCs/>
         </w:rPr>
-        <w:t>Mid-Semester Test</w:t>
+        <w:t>23</w:t>
       </w:r>
     </w:p>
     <w:p>
@@ -119,11 +119,36 @@
           <w:bCs/>
         </w:rPr>
       </w:pPr>
-      <w:r>
+    </w:p>
+    <w:p>
+      <w:pPr>
+        <w:jc w:val="center"/>
         <w:rPr>
           <w:b/>
           <w:bCs/>
         </w:rPr>
+      </w:pPr>
+      <w:r>
+        <w:rPr>
+          <w:b/>
+          <w:bCs/>
+        </w:rPr>
+        <w:t>Mid-Semester Test</w:t>
+      </w:r>
+    </w:p>
+    <w:p>
+      <w:pPr>
+        <w:jc w:val="center"/>
+        <w:rPr>
+          <w:b/>
+          <w:bCs/>
+        </w:rPr>
+      </w:pPr>
+      <w:r>
+        <w:rPr>
+          <w:b/>
+          <w:bCs/>
+        </w:rPr>
         <w:t>(EC-2 Regular)</w:t>
       </w:r>
     </w:p>
@@ -182,12 +207,12 @@
         <w:rPr>
           <w:noProof/>
         </w:rPr>
-        <w:pict>
+        <w:pict w14:anchorId="2D614892">
           <v:shapetype id="_x0000_t202" coordsize="21600,21600" o:spt="202" path="m,l,21600r21600,l21600,xe">
             <v:stroke joinstyle="miter"/>
             <v:path gradientshapeok="t" o:connecttype="rect"/>
           </v:shapetype>
-          <v:shape id="Text Box 1" o:spid="_x0000_s1026" type="#_x0000_t202" style="position:absolute;margin-left:342.15pt;margin-top:2.85pt;width:136.35pt;height:36pt;z-index:251658240;visibility:visible" o:gfxdata="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">
+          <v:shape id="Text Box 1" o:spid="_x0000_s1026" type="#_x0000_t202" style="position:absolute;margin-left:342.15pt;margin-top:2.85pt;width:136.35pt;height:36pt;z-index:1;visibility:visible" o:gfxdata="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">
             <v:shadow on="t"/>
             <v:textbox>
               <w:txbxContent>
@@ -451,7 +476,25 @@
           <w:sz w:val="24"/>
           <w:szCs w:val="24"/>
         </w:rPr>
-        <w:t xml:space="preserve">Explain with an example, relationship between microservices, Docker and kubernetes. </w:t>
+        <w:t xml:space="preserve">Explain with an example, relationship between microservices, Docker and </w:t>
+      </w:r>
+      <w:proofErr w:type="spellStart"/>
+      <w:r>
+        <w:rPr>
+          <w:rFonts w:ascii="Times New Roman" w:hAnsi="Times New Roman"/>
+          <w:sz w:val="24"/>
+          <w:szCs w:val="24"/>
+        </w:rPr>
+        <w:t>kubernetes</w:t>
+      </w:r>
+      <w:proofErr w:type="spellEnd"/>
+      <w:r>
+        <w:rPr>
+          <w:rFonts w:ascii="Times New Roman" w:hAnsi="Times New Roman"/>
+          <w:sz w:val="24"/>
+          <w:szCs w:val="24"/>
+        </w:rPr>
+        <w:t xml:space="preserve">. </w:t>
       </w:r>
     </w:p>
     <w:p>
@@ -480,6 +523,102 @@
     <w:p>
       <w:pPr>
         <w:pStyle w:val="ListParagraph"/>
+        <w:jc w:val="both"/>
+        <w:rPr>
+          <w:rFonts w:ascii="Times New Roman" w:hAnsi="Times New Roman"/>
+          <w:sz w:val="24"/>
+          <w:szCs w:val="24"/>
+        </w:rPr>
+      </w:pPr>
+      <w:r>
+        <w:rPr>
+          <w:rFonts w:ascii="Times New Roman" w:hAnsi="Times New Roman"/>
+          <w:sz w:val="24"/>
+          <w:szCs w:val="24"/>
+        </w:rPr>
+        <w:t>Ans:</w:t>
+      </w:r>
+    </w:p>
+    <w:p>
+      <w:pPr>
+        <w:pStyle w:val="ListParagraph"/>
+        <w:jc w:val="both"/>
+        <w:rPr>
+          <w:rFonts w:ascii="Times New Roman" w:hAnsi="Times New Roman"/>
+          <w:sz w:val="24"/>
+          <w:szCs w:val="24"/>
+        </w:rPr>
+      </w:pPr>
+      <w:r>
+        <w:rPr>
+          <w:rFonts w:ascii="Times New Roman" w:hAnsi="Times New Roman"/>
+          <w:sz w:val="24"/>
+          <w:szCs w:val="24"/>
+        </w:rPr>
+        <w:t xml:space="preserve">Rest </w:t>
+      </w:r>
+      <w:proofErr w:type="spellStart"/>
+      <w:r>
+        <w:rPr>
+          <w:rFonts w:ascii="Times New Roman" w:hAnsi="Times New Roman"/>
+          <w:sz w:val="24"/>
+          <w:szCs w:val="24"/>
+        </w:rPr>
+        <w:t>api</w:t>
+      </w:r>
+      <w:proofErr w:type="spellEnd"/>
+      <w:r>
+        <w:rPr>
+          <w:rFonts w:ascii="Times New Roman" w:hAnsi="Times New Roman"/>
+          <w:sz w:val="24"/>
+          <w:szCs w:val="24"/>
+        </w:rPr>
+        <w:t xml:space="preserve"> – with </w:t>
+      </w:r>
+      <w:proofErr w:type="spellStart"/>
+      <w:r>
+        <w:rPr>
+          <w:rFonts w:ascii="Times New Roman" w:hAnsi="Times New Roman"/>
+          <w:sz w:val="24"/>
+          <w:szCs w:val="24"/>
+        </w:rPr>
+        <w:t>api</w:t>
+      </w:r>
+      <w:proofErr w:type="spellEnd"/>
+      <w:r>
+        <w:rPr>
+          <w:rFonts w:ascii="Times New Roman" w:hAnsi="Times New Roman"/>
+          <w:sz w:val="24"/>
+          <w:szCs w:val="24"/>
+        </w:rPr>
+        <w:t xml:space="preserve"> gateway </w:t>
+      </w:r>
+    </w:p>
+    <w:p>
+      <w:pPr>
+        <w:pStyle w:val="ListParagraph"/>
+        <w:jc w:val="both"/>
+        <w:rPr>
+          <w:rFonts w:ascii="Times New Roman" w:hAnsi="Times New Roman"/>
+          <w:sz w:val="24"/>
+          <w:szCs w:val="24"/>
+        </w:rPr>
+      </w:pPr>
+    </w:p>
+    <w:p>
+      <w:pPr>
+        <w:pStyle w:val="ListParagraph"/>
+        <w:jc w:val="both"/>
+        <w:rPr>
+          <w:rFonts w:ascii="Times New Roman" w:hAnsi="Times New Roman"/>
+          <w:sz w:val="24"/>
+          <w:szCs w:val="24"/>
+        </w:rPr>
+      </w:pPr>
+    </w:p>
+    <w:p>
+      <w:pPr>
+        <w:pStyle w:val="ListParagraph"/>
         <w:numPr>
           <w:ilvl w:val="0"/>
           <w:numId w:val="23"/>
@@ -502,6 +641,137 @@
     </w:p>
     <w:p>
       <w:pPr>
+        <w:pStyle w:val="ListParagraph"/>
+        <w:jc w:val="both"/>
+        <w:rPr>
+          <w:rFonts w:ascii="Times New Roman" w:hAnsi="Times New Roman"/>
+          <w:sz w:val="24"/>
+          <w:szCs w:val="24"/>
+        </w:rPr>
+      </w:pPr>
+      <w:r>
+        <w:rPr>
+          <w:rFonts w:ascii="Times New Roman" w:hAnsi="Times New Roman"/>
+          <w:sz w:val="24"/>
+          <w:szCs w:val="24"/>
+        </w:rPr>
+        <w:t>Ans:</w:t>
+      </w:r>
+    </w:p>
+    <w:p>
+      <w:pPr>
+        <w:pStyle w:val="ListParagraph"/>
+        <w:jc w:val="both"/>
+        <w:rPr>
+          <w:rFonts w:ascii="Times New Roman" w:hAnsi="Times New Roman"/>
+          <w:sz w:val="24"/>
+          <w:szCs w:val="24"/>
+        </w:rPr>
+      </w:pPr>
+    </w:p>
+    <w:p>
+      <w:pPr>
+        <w:pStyle w:val="ListParagraph"/>
+        <w:jc w:val="both"/>
+        <w:rPr>
+          <w:rFonts w:ascii="Times New Roman" w:hAnsi="Times New Roman"/>
+          <w:sz w:val="24"/>
+          <w:szCs w:val="24"/>
+        </w:rPr>
+      </w:pPr>
+      <w:r>
+        <w:rPr>
+          <w:rFonts w:ascii="Times New Roman" w:hAnsi="Times New Roman"/>
+          <w:sz w:val="24"/>
+          <w:szCs w:val="24"/>
+        </w:rPr>
+        <w:t xml:space="preserve">Invalid - </w:t>
+      </w:r>
+    </w:p>
+    <w:p>
+      <w:pPr>
+        <w:pStyle w:val="ListParagraph"/>
+        <w:jc w:val="both"/>
+        <w:rPr>
+          <w:rStyle w:val="ui-provider"/>
+        </w:rPr>
+      </w:pPr>
+      <w:r>
+        <w:rPr>
+          <w:rStyle w:val="ui-provider"/>
+        </w:rPr>
+        <w:t xml:space="preserve">Baas </w:t>
+      </w:r>
+      <w:r>
+        <w:rPr>
+          <w:rStyle w:val="ui-provider"/>
+        </w:rPr>
+        <w:t xml:space="preserve">(Firebase- business + storing data) </w:t>
+      </w:r>
+      <w:proofErr w:type="spellStart"/>
+      <w:r>
+        <w:rPr>
+          <w:rStyle w:val="ui-provider"/>
+        </w:rPr>
+        <w:t>nd</w:t>
+      </w:r>
+      <w:proofErr w:type="spellEnd"/>
+      <w:r>
+        <w:rPr>
+          <w:rStyle w:val="ui-provider"/>
+        </w:rPr>
+        <w:t xml:space="preserve"> </w:t>
+      </w:r>
+      <w:proofErr w:type="spellStart"/>
+      <w:r>
+        <w:rPr>
+          <w:rStyle w:val="ui-provider"/>
+        </w:rPr>
+        <w:t>Faas</w:t>
+      </w:r>
+      <w:proofErr w:type="spellEnd"/>
+      <w:r>
+        <w:rPr>
+          <w:rStyle w:val="ui-provider"/>
+        </w:rPr>
+        <w:t xml:space="preserve"> (Azure function app, logic app)</w:t>
+      </w:r>
+    </w:p>
+    <w:p>
+      <w:pPr>
+        <w:pStyle w:val="ListParagraph"/>
+        <w:jc w:val="both"/>
+        <w:rPr>
+          <w:rFonts w:ascii="Times New Roman" w:hAnsi="Times New Roman"/>
+          <w:sz w:val="24"/>
+          <w:szCs w:val="24"/>
+        </w:rPr>
+      </w:pPr>
+    </w:p>
+    <w:p>
+      <w:pPr>
+        <w:pStyle w:val="ListParagraph"/>
+        <w:jc w:val="both"/>
+        <w:rPr>
+          <w:rFonts w:ascii="Times New Roman" w:hAnsi="Times New Roman"/>
+          <w:sz w:val="24"/>
+          <w:szCs w:val="24"/>
+        </w:rPr>
+      </w:pPr>
+    </w:p>
+    <w:p>
+      <w:pPr>
+        <w:pStyle w:val="ListParagraph"/>
+        <w:jc w:val="both"/>
+        <w:rPr>
+          <w:rFonts w:ascii="Times New Roman" w:hAnsi="Times New Roman"/>
+          <w:sz w:val="24"/>
+          <w:szCs w:val="24"/>
+        </w:rPr>
+      </w:pPr>
+    </w:p>
+    <w:p>
+      <w:pPr>
         <w:numPr>
           <w:ilvl w:val="1"/>
           <w:numId w:val="23"/>
@@ -563,6 +833,121 @@
     <w:p>
       <w:pPr>
         <w:pStyle w:val="ListParagraph"/>
+        <w:jc w:val="both"/>
+        <w:rPr>
+          <w:rFonts w:ascii="Times New Roman" w:hAnsi="Times New Roman"/>
+          <w:sz w:val="24"/>
+          <w:szCs w:val="24"/>
+        </w:rPr>
+      </w:pPr>
+    </w:p>
+    <w:p>
+      <w:pPr>
+        <w:pStyle w:val="ListParagraph"/>
+        <w:jc w:val="both"/>
+        <w:rPr>
+          <w:rFonts w:ascii="Times New Roman" w:hAnsi="Times New Roman"/>
+          <w:sz w:val="24"/>
+          <w:szCs w:val="24"/>
+        </w:rPr>
+      </w:pPr>
+      <w:r>
+        <w:rPr>
+          <w:rFonts w:ascii="Times New Roman" w:hAnsi="Times New Roman"/>
+          <w:sz w:val="24"/>
+          <w:szCs w:val="24"/>
+        </w:rPr>
+        <w:t>Ans:</w:t>
+      </w:r>
+    </w:p>
+    <w:p>
+      <w:pPr>
+        <w:pStyle w:val="ListParagraph"/>
+        <w:jc w:val="both"/>
+        <w:rPr>
+          <w:rFonts w:ascii="Times New Roman" w:hAnsi="Times New Roman"/>
+          <w:sz w:val="24"/>
+          <w:szCs w:val="24"/>
+        </w:rPr>
+      </w:pPr>
+      <w:r>
+        <w:rPr>
+          <w:rFonts w:ascii="Times New Roman" w:hAnsi="Times New Roman"/>
+          <w:sz w:val="24"/>
+          <w:szCs w:val="24"/>
+        </w:rPr>
+        <w:t>Image – Azure blob storage, AWS s3</w:t>
+      </w:r>
+    </w:p>
+    <w:p>
+      <w:pPr>
+        <w:pStyle w:val="ListParagraph"/>
+        <w:jc w:val="both"/>
+        <w:rPr>
+          <w:rFonts w:ascii="Times New Roman" w:hAnsi="Times New Roman"/>
+          <w:sz w:val="24"/>
+          <w:szCs w:val="24"/>
+        </w:rPr>
+      </w:pPr>
+      <w:r>
+        <w:rPr>
+          <w:rFonts w:ascii="Times New Roman" w:hAnsi="Times New Roman"/>
+          <w:sz w:val="24"/>
+          <w:szCs w:val="24"/>
+        </w:rPr>
+        <w:t xml:space="preserve">Text – </w:t>
+      </w:r>
+      <w:proofErr w:type="spellStart"/>
+      <w:r>
+        <w:rPr>
+          <w:rFonts w:ascii="Times New Roman" w:hAnsi="Times New Roman"/>
+          <w:sz w:val="24"/>
+          <w:szCs w:val="24"/>
+        </w:rPr>
+        <w:t>Mongodb</w:t>
+      </w:r>
+      <w:proofErr w:type="spellEnd"/>
+      <w:r>
+        <w:rPr>
+          <w:rFonts w:ascii="Times New Roman" w:hAnsi="Times New Roman"/>
+          <w:sz w:val="24"/>
+          <w:szCs w:val="24"/>
+        </w:rPr>
+        <w:t xml:space="preserve">, </w:t>
+      </w:r>
+      <w:proofErr w:type="spellStart"/>
+      <w:r>
+        <w:rPr>
+          <w:rFonts w:ascii="Times New Roman" w:hAnsi="Times New Roman"/>
+          <w:sz w:val="24"/>
+          <w:szCs w:val="24"/>
+        </w:rPr>
+        <w:t>sql</w:t>
+      </w:r>
+      <w:proofErr w:type="spellEnd"/>
+      <w:r>
+        <w:rPr>
+          <w:rFonts w:ascii="Times New Roman" w:hAnsi="Times New Roman"/>
+          <w:sz w:val="24"/>
+          <w:szCs w:val="24"/>
+        </w:rPr>
+        <w:t xml:space="preserve"> server</w:t>
+      </w:r>
+    </w:p>
+    <w:p>
+      <w:pPr>
+        <w:pStyle w:val="ListParagraph"/>
+        <w:jc w:val="both"/>
+        <w:rPr>
+          <w:rFonts w:ascii="Times New Roman" w:hAnsi="Times New Roman"/>
+          <w:sz w:val="24"/>
+          <w:szCs w:val="24"/>
+        </w:rPr>
+      </w:pPr>
+    </w:p>
+    <w:p>
+      <w:pPr>
+        <w:pStyle w:val="ListParagraph"/>
         <w:numPr>
           <w:ilvl w:val="0"/>
           <w:numId w:val="41"/>
@@ -586,6 +971,96 @@
     <w:p>
       <w:pPr>
         <w:pStyle w:val="ListParagraph"/>
+        <w:jc w:val="both"/>
+        <w:rPr>
+          <w:rFonts w:ascii="Times New Roman" w:hAnsi="Times New Roman"/>
+          <w:sz w:val="24"/>
+          <w:szCs w:val="24"/>
+        </w:rPr>
+      </w:pPr>
+    </w:p>
+    <w:p>
+      <w:pPr>
+        <w:pStyle w:val="ListParagraph"/>
+        <w:jc w:val="both"/>
+        <w:rPr>
+          <w:rFonts w:ascii="Times New Roman" w:hAnsi="Times New Roman"/>
+          <w:sz w:val="24"/>
+          <w:szCs w:val="24"/>
+        </w:rPr>
+      </w:pPr>
+      <w:r>
+        <w:rPr>
+          <w:rFonts w:ascii="Times New Roman" w:hAnsi="Times New Roman"/>
+          <w:sz w:val="24"/>
+          <w:szCs w:val="24"/>
+        </w:rPr>
+        <w:t>Ans:</w:t>
+      </w:r>
+    </w:p>
+    <w:p>
+      <w:pPr>
+        <w:pStyle w:val="ListParagraph"/>
+        <w:jc w:val="both"/>
+        <w:rPr>
+          <w:rFonts w:ascii="Times New Roman" w:hAnsi="Times New Roman"/>
+          <w:sz w:val="24"/>
+          <w:szCs w:val="24"/>
+        </w:rPr>
+      </w:pPr>
+    </w:p>
+    <w:p>
+      <w:pPr>
+        <w:pStyle w:val="ListParagraph"/>
+        <w:jc w:val="both"/>
+        <w:rPr>
+          <w:rFonts w:ascii="Times New Roman" w:hAnsi="Times New Roman"/>
+          <w:sz w:val="24"/>
+          <w:szCs w:val="24"/>
+        </w:rPr>
+      </w:pPr>
+      <w:r>
+        <w:rPr>
+          <w:rFonts w:ascii="Times New Roman" w:hAnsi="Times New Roman"/>
+          <w:sz w:val="24"/>
+          <w:szCs w:val="24"/>
+        </w:rPr>
+        <w:t xml:space="preserve">No, </w:t>
+      </w:r>
+    </w:p>
+    <w:p>
+      <w:pPr>
+        <w:pStyle w:val="ListParagraph"/>
+        <w:jc w:val="both"/>
+        <w:rPr>
+          <w:rFonts w:ascii="Times New Roman" w:hAnsi="Times New Roman"/>
+          <w:sz w:val="24"/>
+          <w:szCs w:val="24"/>
+        </w:rPr>
+      </w:pPr>
+      <w:r>
+        <w:rPr>
+          <w:rFonts w:ascii="Times New Roman" w:hAnsi="Times New Roman"/>
+          <w:sz w:val="24"/>
+          <w:szCs w:val="24"/>
+        </w:rPr>
+        <w:t>Azure Blob storage, AWS s3</w:t>
+      </w:r>
+    </w:p>
+    <w:p>
+      <w:pPr>
+        <w:pStyle w:val="ListParagraph"/>
+        <w:jc w:val="both"/>
+        <w:rPr>
+          <w:rFonts w:ascii="Times New Roman" w:hAnsi="Times New Roman"/>
+          <w:sz w:val="24"/>
+          <w:szCs w:val="24"/>
+        </w:rPr>
+      </w:pPr>
+    </w:p>
+    <w:p>
+      <w:pPr>
+        <w:pStyle w:val="ListParagraph"/>
         <w:numPr>
           <w:ilvl w:val="0"/>
           <w:numId w:val="41"/>
@@ -608,6 +1083,104 @@
     </w:p>
     <w:p>
       <w:pPr>
+        <w:pStyle w:val="ListParagraph"/>
+        <w:jc w:val="both"/>
+        <w:rPr>
+          <w:rFonts w:ascii="Times New Roman" w:hAnsi="Times New Roman"/>
+          <w:sz w:val="24"/>
+          <w:szCs w:val="24"/>
+        </w:rPr>
+      </w:pPr>
+    </w:p>
+    <w:p>
+      <w:pPr>
+        <w:pStyle w:val="ListParagraph"/>
+        <w:jc w:val="both"/>
+        <w:rPr>
+          <w:rFonts w:ascii="Times New Roman" w:hAnsi="Times New Roman"/>
+          <w:sz w:val="24"/>
+          <w:szCs w:val="24"/>
+        </w:rPr>
+      </w:pPr>
+      <w:r>
+        <w:rPr>
+          <w:rFonts w:ascii="Times New Roman" w:hAnsi="Times New Roman"/>
+          <w:sz w:val="24"/>
+          <w:szCs w:val="24"/>
+        </w:rPr>
+        <w:t>Ans:</w:t>
+      </w:r>
+    </w:p>
+    <w:p>
+      <w:pPr>
+        <w:pStyle w:val="ListParagraph"/>
+        <w:jc w:val="both"/>
+        <w:rPr>
+          <w:rFonts w:ascii="Times New Roman" w:hAnsi="Times New Roman"/>
+          <w:sz w:val="24"/>
+          <w:szCs w:val="24"/>
+        </w:rPr>
+      </w:pPr>
+    </w:p>
+    <w:p>
+      <w:pPr>
+        <w:pStyle w:val="ListParagraph"/>
+        <w:jc w:val="both"/>
+        <w:rPr>
+          <w:rFonts w:ascii="Times New Roman" w:hAnsi="Times New Roman"/>
+          <w:sz w:val="24"/>
+          <w:szCs w:val="24"/>
+        </w:rPr>
+      </w:pPr>
+      <w:r>
+        <w:rPr>
+          <w:rFonts w:ascii="Times New Roman" w:hAnsi="Times New Roman"/>
+          <w:sz w:val="24"/>
+          <w:szCs w:val="24"/>
+        </w:rPr>
+        <w:t xml:space="preserve">Cloud based object storage system </w:t>
+      </w:r>
+    </w:p>
+    <w:p>
+      <w:pPr>
+        <w:pStyle w:val="ListParagraph"/>
+        <w:jc w:val="both"/>
+        <w:rPr>
+          <w:rFonts w:ascii="Times New Roman" w:hAnsi="Times New Roman"/>
+          <w:sz w:val="24"/>
+          <w:szCs w:val="24"/>
+        </w:rPr>
+      </w:pPr>
+      <w:r>
+        <w:rPr>
+          <w:rFonts w:ascii="Times New Roman" w:hAnsi="Times New Roman"/>
+          <w:sz w:val="24"/>
+          <w:szCs w:val="24"/>
+        </w:rPr>
+        <w:t>Azure Blob storage, AWS s3</w:t>
+      </w:r>
+      <w:r>
+        <w:rPr>
+          <w:rFonts w:ascii="Times New Roman" w:hAnsi="Times New Roman"/>
+          <w:sz w:val="24"/>
+          <w:szCs w:val="24"/>
+        </w:rPr>
+        <w:t>, Google cloud storage</w:t>
+      </w:r>
+    </w:p>
+    <w:p>
+      <w:pPr>
+        <w:pStyle w:val="ListParagraph"/>
+        <w:jc w:val="both"/>
+        <w:rPr>
+          <w:rFonts w:ascii="Times New Roman" w:hAnsi="Times New Roman"/>
+          <w:sz w:val="24"/>
+          <w:szCs w:val="24"/>
+        </w:rPr>
+      </w:pPr>
+    </w:p>
+    <w:p>
+      <w:pPr>
         <w:numPr>
           <w:ilvl w:val="1"/>
           <w:numId w:val="41"/>
@@ -854,6 +1427,133 @@
     <w:p>
       <w:pPr>
         <w:pStyle w:val="ListParagraph"/>
+        <w:jc w:val="both"/>
+        <w:rPr>
+          <w:rFonts w:ascii="Times New Roman" w:hAnsi="Times New Roman"/>
+          <w:sz w:val="24"/>
+          <w:szCs w:val="24"/>
+        </w:rPr>
+      </w:pPr>
+    </w:p>
+    <w:p>
+      <w:pPr>
+        <w:pStyle w:val="ListParagraph"/>
+        <w:jc w:val="both"/>
+        <w:rPr>
+          <w:rFonts w:ascii="Times New Roman" w:hAnsi="Times New Roman"/>
+          <w:sz w:val="24"/>
+          <w:szCs w:val="24"/>
+        </w:rPr>
+      </w:pPr>
+      <w:r>
+        <w:rPr>
+          <w:rFonts w:ascii="Times New Roman" w:hAnsi="Times New Roman"/>
+          <w:sz w:val="24"/>
+          <w:szCs w:val="24"/>
+        </w:rPr>
+        <w:t xml:space="preserve">Ans: </w:t>
+      </w:r>
+    </w:p>
+    <w:p>
+      <w:pPr>
+        <w:pStyle w:val="ListParagraph"/>
+        <w:jc w:val="both"/>
+        <w:rPr>
+          <w:rFonts w:ascii="Times New Roman" w:hAnsi="Times New Roman"/>
+          <w:sz w:val="24"/>
+          <w:szCs w:val="24"/>
+        </w:rPr>
+      </w:pPr>
+      <w:r>
+        <w:rPr>
+          <w:rFonts w:ascii="Times New Roman" w:hAnsi="Times New Roman"/>
+          <w:sz w:val="24"/>
+          <w:szCs w:val="24"/>
+        </w:rPr>
+        <w:t xml:space="preserve">Native </w:t>
+      </w:r>
+      <w:r>
+        <w:rPr>
+          <w:rFonts w:ascii="Times New Roman" w:hAnsi="Times New Roman"/>
+          <w:sz w:val="24"/>
+          <w:szCs w:val="24"/>
+        </w:rPr>
+        <w:t xml:space="preserve">(object C, swift for IOS, Kotlin Java for </w:t>
+      </w:r>
+      <w:proofErr w:type="spellStart"/>
+      <w:r>
+        <w:rPr>
+          <w:rFonts w:ascii="Times New Roman" w:hAnsi="Times New Roman"/>
+          <w:sz w:val="24"/>
+          <w:szCs w:val="24"/>
+        </w:rPr>
+        <w:t>Andriod</w:t>
+      </w:r>
+      <w:proofErr w:type="spellEnd"/>
+      <w:r>
+        <w:rPr>
+          <w:rFonts w:ascii="Times New Roman" w:hAnsi="Times New Roman"/>
+          <w:sz w:val="24"/>
+          <w:szCs w:val="24"/>
+        </w:rPr>
+        <w:t>)</w:t>
+      </w:r>
+    </w:p>
+    <w:p>
+      <w:pPr>
+        <w:pStyle w:val="ListParagraph"/>
+        <w:jc w:val="both"/>
+        <w:rPr>
+          <w:rFonts w:ascii="Times New Roman" w:hAnsi="Times New Roman"/>
+          <w:sz w:val="24"/>
+          <w:szCs w:val="24"/>
+        </w:rPr>
+      </w:pPr>
+    </w:p>
+    <w:p>
+      <w:pPr>
+        <w:pStyle w:val="ListParagraph"/>
+        <w:jc w:val="both"/>
+        <w:rPr>
+          <w:rFonts w:ascii="Times New Roman" w:hAnsi="Times New Roman"/>
+          <w:sz w:val="24"/>
+          <w:szCs w:val="24"/>
+        </w:rPr>
+      </w:pPr>
+      <w:r>
+        <w:rPr>
+          <w:rFonts w:ascii="Times New Roman" w:hAnsi="Times New Roman"/>
+          <w:sz w:val="24"/>
+          <w:szCs w:val="24"/>
+        </w:rPr>
+        <w:t>or Hybrid mobile application (on React Native or Flutter)</w:t>
+      </w:r>
+    </w:p>
+    <w:p>
+      <w:pPr>
+        <w:pStyle w:val="ListParagraph"/>
+        <w:jc w:val="both"/>
+        <w:rPr>
+          <w:rFonts w:ascii="Times New Roman" w:hAnsi="Times New Roman"/>
+          <w:sz w:val="24"/>
+          <w:szCs w:val="24"/>
+        </w:rPr>
+      </w:pPr>
+    </w:p>
+    <w:p>
+      <w:pPr>
+        <w:pStyle w:val="ListParagraph"/>
+        <w:jc w:val="both"/>
+        <w:rPr>
+          <w:rFonts w:ascii="Times New Roman" w:hAnsi="Times New Roman"/>
+          <w:sz w:val="24"/>
+          <w:szCs w:val="24"/>
+        </w:rPr>
+      </w:pPr>
+    </w:p>
+    <w:p>
+      <w:pPr>
+        <w:pStyle w:val="ListParagraph"/>
         <w:numPr>
           <w:ilvl w:val="0"/>
           <w:numId w:val="28"/>
@@ -877,6 +1577,77 @@
     <w:p>
       <w:pPr>
         <w:pStyle w:val="ListParagraph"/>
+        <w:jc w:val="both"/>
+        <w:rPr>
+          <w:rFonts w:ascii="Times New Roman" w:hAnsi="Times New Roman"/>
+          <w:sz w:val="24"/>
+          <w:szCs w:val="24"/>
+        </w:rPr>
+      </w:pPr>
+      <w:r>
+        <w:rPr>
+          <w:rFonts w:ascii="Times New Roman" w:hAnsi="Times New Roman"/>
+          <w:sz w:val="24"/>
+          <w:szCs w:val="24"/>
+        </w:rPr>
+        <w:t xml:space="preserve">Ans: </w:t>
+      </w:r>
+    </w:p>
+    <w:p>
+      <w:pPr>
+        <w:pStyle w:val="ListParagraph"/>
+        <w:jc w:val="both"/>
+        <w:rPr>
+          <w:rFonts w:ascii="Times New Roman" w:hAnsi="Times New Roman"/>
+          <w:sz w:val="24"/>
+          <w:szCs w:val="24"/>
+        </w:rPr>
+      </w:pPr>
+      <w:r>
+        <w:rPr>
+          <w:rFonts w:ascii="Times New Roman" w:hAnsi="Times New Roman"/>
+          <w:sz w:val="24"/>
+          <w:szCs w:val="24"/>
+        </w:rPr>
+        <w:t xml:space="preserve">Voice search, audio pronunciations, and offline functionality </w:t>
+      </w:r>
+    </w:p>
+    <w:p>
+      <w:pPr>
+        <w:pStyle w:val="ListParagraph"/>
+        <w:jc w:val="both"/>
+        <w:rPr>
+          <w:rFonts w:ascii="Times New Roman" w:hAnsi="Times New Roman"/>
+          <w:sz w:val="24"/>
+          <w:szCs w:val="24"/>
+        </w:rPr>
+      </w:pPr>
+    </w:p>
+    <w:p>
+      <w:pPr>
+        <w:pStyle w:val="ListParagraph"/>
+        <w:jc w:val="both"/>
+        <w:rPr>
+          <w:rFonts w:ascii="Times New Roman" w:hAnsi="Times New Roman"/>
+          <w:sz w:val="24"/>
+          <w:szCs w:val="24"/>
+        </w:rPr>
+      </w:pPr>
+    </w:p>
+    <w:p>
+      <w:pPr>
+        <w:pStyle w:val="ListParagraph"/>
+        <w:jc w:val="both"/>
+        <w:rPr>
+          <w:rFonts w:ascii="Times New Roman" w:hAnsi="Times New Roman"/>
+          <w:sz w:val="24"/>
+          <w:szCs w:val="24"/>
+        </w:rPr>
+      </w:pPr>
+    </w:p>
+    <w:p>
+      <w:pPr>
+        <w:pStyle w:val="ListParagraph"/>
         <w:numPr>
           <w:ilvl w:val="0"/>
           <w:numId w:val="28"/>
@@ -900,6 +1671,73 @@
     <w:p>
       <w:pPr>
         <w:pStyle w:val="ListParagraph"/>
+        <w:jc w:val="both"/>
+        <w:rPr>
+          <w:rFonts w:ascii="Times New Roman" w:hAnsi="Times New Roman"/>
+          <w:sz w:val="24"/>
+          <w:szCs w:val="24"/>
+        </w:rPr>
+      </w:pPr>
+      <w:r>
+        <w:rPr>
+          <w:rFonts w:ascii="Times New Roman" w:hAnsi="Times New Roman"/>
+          <w:sz w:val="24"/>
+          <w:szCs w:val="24"/>
+        </w:rPr>
+        <w:t>Ans:</w:t>
+      </w:r>
+    </w:p>
+    <w:p>
+      <w:pPr>
+        <w:pStyle w:val="ListParagraph"/>
+        <w:jc w:val="both"/>
+        <w:rPr>
+          <w:rFonts w:ascii="Times New Roman" w:hAnsi="Times New Roman"/>
+          <w:sz w:val="24"/>
+          <w:szCs w:val="24"/>
+        </w:rPr>
+      </w:pPr>
+      <w:r>
+        <w:rPr>
+          <w:rFonts w:ascii="Times New Roman" w:hAnsi="Times New Roman"/>
+          <w:sz w:val="24"/>
+          <w:szCs w:val="24"/>
+        </w:rPr>
+        <w:t xml:space="preserve">Native (object C, swift for IOS, Kotlin Java for </w:t>
+      </w:r>
+      <w:proofErr w:type="spellStart"/>
+      <w:r>
+        <w:rPr>
+          <w:rFonts w:ascii="Times New Roman" w:hAnsi="Times New Roman"/>
+          <w:sz w:val="24"/>
+          <w:szCs w:val="24"/>
+        </w:rPr>
+        <w:t>Andriod</w:t>
+      </w:r>
+      <w:proofErr w:type="spellEnd"/>
+      <w:r>
+        <w:rPr>
+          <w:rFonts w:ascii="Times New Roman" w:hAnsi="Times New Roman"/>
+          <w:sz w:val="24"/>
+          <w:szCs w:val="24"/>
+        </w:rPr>
+        <w:t>)</w:t>
+      </w:r>
+    </w:p>
+    <w:p>
+      <w:pPr>
+        <w:pStyle w:val="ListParagraph"/>
+        <w:jc w:val="both"/>
+        <w:rPr>
+          <w:rFonts w:ascii="Times New Roman" w:hAnsi="Times New Roman"/>
+          <w:sz w:val="24"/>
+          <w:szCs w:val="24"/>
+        </w:rPr>
+      </w:pPr>
+    </w:p>
+    <w:p>
+      <w:pPr>
+        <w:pStyle w:val="ListParagraph"/>
         <w:numPr>
           <w:ilvl w:val="0"/>
           <w:numId w:val="28"/>
@@ -923,6 +1761,92 @@
     <w:p>
       <w:pPr>
         <w:pStyle w:val="ListParagraph"/>
+        <w:jc w:val="both"/>
+        <w:rPr>
+          <w:rFonts w:ascii="Times New Roman" w:hAnsi="Times New Roman"/>
+          <w:sz w:val="24"/>
+          <w:szCs w:val="24"/>
+        </w:rPr>
+      </w:pPr>
+      <w:r>
+        <w:rPr>
+          <w:rFonts w:ascii="Times New Roman" w:hAnsi="Times New Roman"/>
+          <w:sz w:val="24"/>
+          <w:szCs w:val="24"/>
+        </w:rPr>
+        <w:t>Ans:</w:t>
+      </w:r>
+    </w:p>
+    <w:p>
+      <w:pPr>
+        <w:pStyle w:val="ListParagraph"/>
+        <w:jc w:val="both"/>
+        <w:rPr>
+          <w:rFonts w:ascii="Times New Roman" w:hAnsi="Times New Roman"/>
+          <w:sz w:val="24"/>
+          <w:szCs w:val="24"/>
+        </w:rPr>
+      </w:pPr>
+      <w:r>
+        <w:rPr>
+          <w:rFonts w:ascii="Times New Roman" w:hAnsi="Times New Roman"/>
+          <w:sz w:val="24"/>
+          <w:szCs w:val="24"/>
+        </w:rPr>
+        <w:t>No</w:t>
+      </w:r>
+    </w:p>
+    <w:p>
+      <w:pPr>
+        <w:pStyle w:val="ListParagraph"/>
+        <w:jc w:val="both"/>
+        <w:rPr>
+          <w:rFonts w:ascii="Times New Roman" w:hAnsi="Times New Roman"/>
+          <w:sz w:val="24"/>
+          <w:szCs w:val="24"/>
+        </w:rPr>
+      </w:pPr>
+      <w:r>
+        <w:rPr>
+          <w:rFonts w:ascii="Times New Roman" w:hAnsi="Times New Roman"/>
+          <w:sz w:val="24"/>
+          <w:szCs w:val="24"/>
+        </w:rPr>
+        <w:t xml:space="preserve">Database – </w:t>
+      </w:r>
+      <w:proofErr w:type="spellStart"/>
+      <w:r>
+        <w:rPr>
+          <w:rFonts w:ascii="Times New Roman" w:hAnsi="Times New Roman"/>
+          <w:sz w:val="24"/>
+          <w:szCs w:val="24"/>
+        </w:rPr>
+        <w:t>sql</w:t>
+      </w:r>
+      <w:proofErr w:type="spellEnd"/>
+      <w:r>
+        <w:rPr>
+          <w:rFonts w:ascii="Times New Roman" w:hAnsi="Times New Roman"/>
+          <w:sz w:val="24"/>
+          <w:szCs w:val="24"/>
+        </w:rPr>
+        <w:t xml:space="preserve"> lite (offline), mongo (online)</w:t>
+      </w:r>
+    </w:p>
+    <w:p>
+      <w:pPr>
+        <w:pStyle w:val="ListParagraph"/>
+        <w:jc w:val="both"/>
+        <w:rPr>
+          <w:rFonts w:ascii="Times New Roman" w:hAnsi="Times New Roman"/>
+          <w:sz w:val="24"/>
+          <w:szCs w:val="24"/>
+        </w:rPr>
+      </w:pPr>
+    </w:p>
+    <w:p>
+      <w:pPr>
+        <w:pStyle w:val="ListParagraph"/>
         <w:numPr>
           <w:ilvl w:val="0"/>
           <w:numId w:val="28"/>
@@ -946,6 +1870,169 @@
     <w:p>
       <w:pPr>
         <w:pStyle w:val="ListParagraph"/>
+        <w:jc w:val="both"/>
+        <w:rPr>
+          <w:rFonts w:ascii="Times New Roman" w:hAnsi="Times New Roman"/>
+          <w:sz w:val="24"/>
+          <w:szCs w:val="24"/>
+        </w:rPr>
+      </w:pPr>
+      <w:r>
+        <w:rPr>
+          <w:rFonts w:ascii="Times New Roman" w:hAnsi="Times New Roman"/>
+          <w:sz w:val="24"/>
+          <w:szCs w:val="24"/>
+        </w:rPr>
+        <w:t>Ans:</w:t>
+      </w:r>
+    </w:p>
+    <w:p>
+      <w:pPr>
+        <w:pStyle w:val="ListParagraph"/>
+        <w:jc w:val="both"/>
+        <w:rPr>
+          <w:rFonts w:ascii="Times New Roman" w:hAnsi="Times New Roman"/>
+          <w:sz w:val="24"/>
+          <w:szCs w:val="24"/>
+        </w:rPr>
+      </w:pPr>
+      <w:r>
+        <w:rPr>
+          <w:rFonts w:ascii="Times New Roman" w:hAnsi="Times New Roman"/>
+          <w:sz w:val="24"/>
+          <w:szCs w:val="24"/>
+        </w:rPr>
+        <w:t>1</w:t>
+      </w:r>
+      <w:r>
+        <w:rPr>
+          <w:rFonts w:ascii="Times New Roman" w:hAnsi="Times New Roman"/>
+          <w:sz w:val="24"/>
+          <w:szCs w:val="24"/>
+        </w:rPr>
+        <w:t xml:space="preserve">. Data Source: The first factor to consider when designing this feature is the data source. It is important to identify the data source that will provide new words each day. This could be an online dictionary, an online thesaurus, or a database of words. </w:t>
+      </w:r>
+    </w:p>
+    <w:p>
+      <w:pPr>
+        <w:pStyle w:val="ListParagraph"/>
+        <w:jc w:val="both"/>
+        <w:rPr>
+          <w:rFonts w:ascii="Times New Roman" w:hAnsi="Times New Roman"/>
+          <w:sz w:val="24"/>
+          <w:szCs w:val="24"/>
+        </w:rPr>
+      </w:pPr>
+      <w:r>
+        <w:rPr>
+          <w:rFonts w:ascii="Times New Roman" w:hAnsi="Times New Roman"/>
+          <w:sz w:val="24"/>
+          <w:szCs w:val="24"/>
+        </w:rPr>
+        <w:t xml:space="preserve">2. Word Difficulty: The second factor to consider is the difficulty of the word. Depending on the target audience, the word difficulty should be tailored accordingly. For example, if the target audience is children, the word difficulty should not be too high. </w:t>
+      </w:r>
+    </w:p>
+    <w:p>
+      <w:pPr>
+        <w:pStyle w:val="ListParagraph"/>
+        <w:jc w:val="both"/>
+        <w:rPr>
+          <w:rFonts w:ascii="Times New Roman" w:hAnsi="Times New Roman"/>
+          <w:sz w:val="24"/>
+          <w:szCs w:val="24"/>
+        </w:rPr>
+      </w:pPr>
+      <w:r>
+        <w:rPr>
+          <w:rFonts w:ascii="Times New Roman" w:hAnsi="Times New Roman"/>
+          <w:sz w:val="24"/>
+          <w:szCs w:val="24"/>
+        </w:rPr>
+        <w:t xml:space="preserve">3. Word Relevance: The third factor to consider is the relevance of the word to the target audience. The word should be relevant to the target audience’s interests, needs, and/or experience. </w:t>
+      </w:r>
+    </w:p>
+    <w:p>
+      <w:pPr>
+        <w:pStyle w:val="ListParagraph"/>
+        <w:jc w:val="both"/>
+        <w:rPr>
+          <w:rFonts w:ascii="Times New Roman" w:hAnsi="Times New Roman"/>
+          <w:sz w:val="24"/>
+          <w:szCs w:val="24"/>
+        </w:rPr>
+      </w:pPr>
+      <w:r>
+        <w:rPr>
+          <w:rFonts w:ascii="Times New Roman" w:hAnsi="Times New Roman"/>
+          <w:sz w:val="24"/>
+          <w:szCs w:val="24"/>
+        </w:rPr>
+        <w:t xml:space="preserve">4. Word Variety: The fourth factor to consider is the variety of words. In order to keep the feature engaging, it is important to provide a variety of words from different topics. </w:t>
+      </w:r>
+    </w:p>
+    <w:p>
+      <w:pPr>
+        <w:pStyle w:val="ListParagraph"/>
+        <w:jc w:val="both"/>
+        <w:rPr>
+          <w:rFonts w:ascii="Times New Roman" w:hAnsi="Times New Roman"/>
+          <w:sz w:val="24"/>
+          <w:szCs w:val="24"/>
+        </w:rPr>
+      </w:pPr>
+      <w:r>
+        <w:rPr>
+          <w:rFonts w:ascii="Times New Roman" w:hAnsi="Times New Roman"/>
+          <w:sz w:val="24"/>
+          <w:szCs w:val="24"/>
+        </w:rPr>
+        <w:t xml:space="preserve">5. Word Frequency: The fifth factor to consider is the frequency of the words. It is important to ensure that the same words are not repeated too often. </w:t>
+      </w:r>
+    </w:p>
+    <w:p>
+      <w:pPr>
+        <w:pStyle w:val="ListParagraph"/>
+        <w:jc w:val="both"/>
+        <w:rPr>
+          <w:rFonts w:ascii="Times New Roman" w:hAnsi="Times New Roman"/>
+          <w:sz w:val="24"/>
+          <w:szCs w:val="24"/>
+        </w:rPr>
+      </w:pPr>
+      <w:r>
+        <w:rPr>
+          <w:rFonts w:ascii="Times New Roman" w:hAnsi="Times New Roman"/>
+          <w:sz w:val="24"/>
+          <w:szCs w:val="24"/>
+        </w:rPr>
+        <w:t>6. Word Support: The sixth factor to consider is the support for the words. It is important to provide</w:t>
+      </w:r>
+    </w:p>
+    <w:p>
+      <w:pPr>
+        <w:pStyle w:val="ListParagraph"/>
+        <w:jc w:val="both"/>
+        <w:rPr>
+          <w:rFonts w:ascii="Times New Roman" w:hAnsi="Times New Roman"/>
+          <w:sz w:val="24"/>
+          <w:szCs w:val="24"/>
+        </w:rPr>
+      </w:pPr>
+    </w:p>
+    <w:p>
+      <w:pPr>
+        <w:pStyle w:val="ListParagraph"/>
+        <w:jc w:val="both"/>
+        <w:rPr>
+          <w:rFonts w:ascii="Times New Roman" w:hAnsi="Times New Roman"/>
+          <w:sz w:val="24"/>
+          <w:szCs w:val="24"/>
+        </w:rPr>
+      </w:pPr>
+    </w:p>
+    <w:p>
+      <w:pPr>
+        <w:pStyle w:val="ListParagraph"/>
         <w:numPr>
           <w:ilvl w:val="0"/>
           <w:numId w:val="28"/>
@@ -968,6 +2055,85 @@
     </w:p>
     <w:p>
       <w:pPr>
+        <w:pStyle w:val="ListParagraph"/>
+        <w:jc w:val="both"/>
+        <w:rPr>
+          <w:rFonts w:ascii="Times New Roman" w:hAnsi="Times New Roman"/>
+          <w:sz w:val="24"/>
+          <w:szCs w:val="24"/>
+        </w:rPr>
+      </w:pPr>
+      <w:r>
+        <w:rPr>
+          <w:rFonts w:ascii="Times New Roman" w:hAnsi="Times New Roman"/>
+          <w:sz w:val="24"/>
+          <w:szCs w:val="24"/>
+        </w:rPr>
+        <w:t>Ans:</w:t>
+      </w:r>
+    </w:p>
+    <w:p>
+      <w:pPr>
+        <w:pStyle w:val="ListParagraph"/>
+        <w:jc w:val="both"/>
+        <w:rPr>
+          <w:rFonts w:ascii="Times New Roman" w:hAnsi="Times New Roman"/>
+          <w:sz w:val="24"/>
+          <w:szCs w:val="24"/>
+        </w:rPr>
+      </w:pPr>
+      <w:r>
+        <w:rPr>
+          <w:rFonts w:ascii="Times New Roman" w:hAnsi="Times New Roman"/>
+          <w:sz w:val="24"/>
+          <w:szCs w:val="24"/>
+        </w:rPr>
+        <w:t xml:space="preserve">Yes it make difference, </w:t>
+      </w:r>
+    </w:p>
+    <w:p>
+      <w:pPr>
+        <w:pStyle w:val="ListParagraph"/>
+        <w:jc w:val="both"/>
+        <w:rPr>
+          <w:rFonts w:ascii="Times New Roman" w:hAnsi="Times New Roman"/>
+          <w:sz w:val="24"/>
+          <w:szCs w:val="24"/>
+        </w:rPr>
+      </w:pPr>
+      <w:r>
+        <w:rPr>
+          <w:rFonts w:ascii="Times New Roman" w:hAnsi="Times New Roman"/>
+          <w:sz w:val="24"/>
+          <w:szCs w:val="24"/>
+        </w:rPr>
+        <w:t>If we using online mode then it would be recommend for BaaS</w:t>
+      </w:r>
+    </w:p>
+    <w:p>
+      <w:pPr>
+        <w:pStyle w:val="ListParagraph"/>
+        <w:jc w:val="both"/>
+        <w:rPr>
+          <w:rFonts w:ascii="Times New Roman" w:hAnsi="Times New Roman"/>
+          <w:sz w:val="24"/>
+          <w:szCs w:val="24"/>
+        </w:rPr>
+      </w:pPr>
+    </w:p>
+    <w:p>
+      <w:pPr>
+        <w:pStyle w:val="ListParagraph"/>
+        <w:jc w:val="both"/>
+        <w:rPr>
+          <w:rFonts w:ascii="Times New Roman" w:hAnsi="Times New Roman"/>
+          <w:sz w:val="24"/>
+          <w:szCs w:val="24"/>
+        </w:rPr>
+      </w:pPr>
+    </w:p>
+    <w:p>
+      <w:pPr>
         <w:numPr>
           <w:ilvl w:val="1"/>
           <w:numId w:val="28"/>
@@ -1019,8 +2185,85 @@
           <w:sz w:val="24"/>
           <w:szCs w:val="24"/>
         </w:rPr>
-        <w:t xml:space="preserve">Yours is a unified payment interface that enables transfer of money from one back account to another account and also has plans in mind to extend it for transfer of money between bank account and credit cards. </w:t>
-      </w:r>
+        <w:t>Yours is a unified payment interface that enables transfer of money from one ba</w:t>
+      </w:r>
+      <w:r>
+        <w:rPr>
+          <w:rFonts w:ascii="Times New Roman" w:hAnsi="Times New Roman"/>
+          <w:sz w:val="24"/>
+          <w:szCs w:val="24"/>
+        </w:rPr>
+        <w:t>n</w:t>
+      </w:r>
+      <w:r>
+        <w:rPr>
+          <w:rFonts w:ascii="Times New Roman" w:hAnsi="Times New Roman"/>
+          <w:sz w:val="24"/>
+          <w:szCs w:val="24"/>
+        </w:rPr>
+        <w:t xml:space="preserve">k account to another account and also has plans in mind to extend it for transfer of money between bank account and credit cards. </w:t>
+      </w:r>
+    </w:p>
+    <w:p>
+      <w:pPr>
+        <w:pStyle w:val="ListParagraph"/>
+        <w:jc w:val="both"/>
+        <w:rPr>
+          <w:rFonts w:ascii="Times New Roman" w:hAnsi="Times New Roman"/>
+          <w:sz w:val="24"/>
+          <w:szCs w:val="24"/>
+        </w:rPr>
+      </w:pPr>
+      <w:r>
+        <w:rPr>
+          <w:rFonts w:ascii="Times New Roman" w:hAnsi="Times New Roman"/>
+          <w:sz w:val="24"/>
+          <w:szCs w:val="24"/>
+        </w:rPr>
+        <w:lastRenderedPageBreak/>
+        <w:t>Ans:</w:t>
+      </w:r>
+    </w:p>
+    <w:p>
+      <w:pPr>
+        <w:pStyle w:val="ListParagraph"/>
+        <w:jc w:val="both"/>
+        <w:rPr>
+          <w:rFonts w:ascii="Times New Roman" w:hAnsi="Times New Roman"/>
+          <w:sz w:val="24"/>
+          <w:szCs w:val="24"/>
+        </w:rPr>
+      </w:pPr>
+      <w:r>
+        <w:rPr>
+          <w:rFonts w:ascii="Times New Roman" w:hAnsi="Times New Roman"/>
+          <w:sz w:val="24"/>
+          <w:szCs w:val="24"/>
+        </w:rPr>
+        <w:t>Client – server architecture</w:t>
+      </w:r>
+    </w:p>
+    <w:p>
+      <w:pPr>
+        <w:pStyle w:val="ListParagraph"/>
+        <w:jc w:val="both"/>
+        <w:rPr>
+          <w:rFonts w:ascii="Times New Roman" w:hAnsi="Times New Roman"/>
+          <w:sz w:val="24"/>
+          <w:szCs w:val="24"/>
+        </w:rPr>
+      </w:pPr>
+    </w:p>
+    <w:p>
+      <w:pPr>
+        <w:pStyle w:val="ListParagraph"/>
+        <w:jc w:val="both"/>
+        <w:rPr>
+          <w:rFonts w:ascii="Times New Roman" w:hAnsi="Times New Roman"/>
+          <w:sz w:val="24"/>
+          <w:szCs w:val="24"/>
+        </w:rPr>
+      </w:pPr>
     </w:p>
     <w:p>
       <w:pPr>
@@ -1048,6 +2291,66 @@
     <w:p>
       <w:pPr>
         <w:pStyle w:val="ListParagraph"/>
+        <w:jc w:val="both"/>
+        <w:rPr>
+          <w:rFonts w:ascii="Times New Roman" w:hAnsi="Times New Roman"/>
+          <w:sz w:val="24"/>
+          <w:szCs w:val="24"/>
+        </w:rPr>
+      </w:pPr>
+    </w:p>
+    <w:p>
+      <w:pPr>
+        <w:pStyle w:val="ListParagraph"/>
+        <w:jc w:val="both"/>
+        <w:rPr>
+          <w:rFonts w:ascii="Times New Roman" w:hAnsi="Times New Roman"/>
+          <w:sz w:val="24"/>
+          <w:szCs w:val="24"/>
+        </w:rPr>
+      </w:pPr>
+      <w:r>
+        <w:rPr>
+          <w:rFonts w:ascii="Times New Roman" w:hAnsi="Times New Roman"/>
+          <w:sz w:val="24"/>
+          <w:szCs w:val="24"/>
+        </w:rPr>
+        <w:t>Ans:</w:t>
+      </w:r>
+    </w:p>
+    <w:p>
+      <w:pPr>
+        <w:pStyle w:val="ListParagraph"/>
+        <w:jc w:val="both"/>
+        <w:rPr>
+          <w:rFonts w:ascii="Times New Roman" w:hAnsi="Times New Roman"/>
+          <w:sz w:val="24"/>
+          <w:szCs w:val="24"/>
+        </w:rPr>
+      </w:pPr>
+      <w:r>
+        <w:rPr>
+          <w:rFonts w:ascii="Times New Roman" w:hAnsi="Times New Roman"/>
+          <w:sz w:val="24"/>
+          <w:szCs w:val="24"/>
+        </w:rPr>
+        <w:t>Event based Arch</w:t>
+      </w:r>
+    </w:p>
+    <w:p>
+      <w:pPr>
+        <w:pStyle w:val="ListParagraph"/>
+        <w:jc w:val="both"/>
+        <w:rPr>
+          <w:rFonts w:ascii="Times New Roman" w:hAnsi="Times New Roman"/>
+          <w:sz w:val="24"/>
+          <w:szCs w:val="24"/>
+        </w:rPr>
+      </w:pPr>
+    </w:p>
+    <w:p>
+      <w:pPr>
+        <w:pStyle w:val="ListParagraph"/>
         <w:numPr>
           <w:ilvl w:val="0"/>
           <w:numId w:val="33"/>
@@ -1071,6 +2374,117 @@
     <w:p>
       <w:pPr>
         <w:pStyle w:val="ListParagraph"/>
+        <w:jc w:val="both"/>
+        <w:rPr>
+          <w:rFonts w:ascii="Times New Roman" w:hAnsi="Times New Roman"/>
+          <w:sz w:val="24"/>
+          <w:szCs w:val="24"/>
+        </w:rPr>
+      </w:pPr>
+      <w:r>
+        <w:rPr>
+          <w:rFonts w:ascii="Times New Roman" w:hAnsi="Times New Roman"/>
+          <w:sz w:val="24"/>
+          <w:szCs w:val="24"/>
+        </w:rPr>
+        <w:t>Ans:</w:t>
+      </w:r>
+    </w:p>
+    <w:p>
+      <w:pPr>
+        <w:pStyle w:val="ListParagraph"/>
+        <w:jc w:val="both"/>
+        <w:rPr>
+          <w:rFonts w:ascii="Times New Roman" w:hAnsi="Times New Roman"/>
+          <w:sz w:val="24"/>
+          <w:szCs w:val="24"/>
+        </w:rPr>
+      </w:pPr>
+      <w:r>
+        <w:rPr>
+          <w:rFonts w:ascii="Times New Roman" w:hAnsi="Times New Roman"/>
+          <w:sz w:val="24"/>
+          <w:szCs w:val="24"/>
+        </w:rPr>
+        <w:t xml:space="preserve">Serverless Arch </w:t>
+      </w:r>
+    </w:p>
+    <w:p>
+      <w:pPr>
+        <w:pStyle w:val="ListParagraph"/>
+        <w:jc w:val="both"/>
+        <w:rPr>
+          <w:rFonts w:ascii="Times New Roman" w:hAnsi="Times New Roman"/>
+          <w:sz w:val="24"/>
+          <w:szCs w:val="24"/>
+        </w:rPr>
+      </w:pPr>
+    </w:p>
+    <w:p>
+      <w:pPr>
+        <w:pStyle w:val="ListParagraph"/>
+        <w:jc w:val="both"/>
+        <w:rPr>
+          <w:rFonts w:ascii="Times New Roman" w:hAnsi="Times New Roman"/>
+          <w:sz w:val="24"/>
+          <w:szCs w:val="24"/>
+        </w:rPr>
+      </w:pPr>
+      <w:r>
+        <w:rPr>
+          <w:rFonts w:ascii="Times New Roman" w:hAnsi="Times New Roman"/>
+          <w:sz w:val="24"/>
+          <w:szCs w:val="24"/>
+        </w:rPr>
+        <w:t xml:space="preserve">and </w:t>
+      </w:r>
+      <w:proofErr w:type="spellStart"/>
+      <w:r>
+        <w:rPr>
+          <w:rFonts w:ascii="Times New Roman" w:hAnsi="Times New Roman"/>
+          <w:sz w:val="24"/>
+          <w:szCs w:val="24"/>
+        </w:rPr>
+        <w:t>MBaaS</w:t>
+      </w:r>
+      <w:proofErr w:type="spellEnd"/>
+    </w:p>
+    <w:p>
+      <w:pPr>
+        <w:pStyle w:val="ListParagraph"/>
+        <w:jc w:val="both"/>
+        <w:rPr>
+          <w:rFonts w:ascii="Times New Roman" w:hAnsi="Times New Roman"/>
+          <w:sz w:val="24"/>
+          <w:szCs w:val="24"/>
+        </w:rPr>
+      </w:pPr>
+    </w:p>
+    <w:p>
+      <w:pPr>
+        <w:pStyle w:val="ListParagraph"/>
+        <w:jc w:val="both"/>
+        <w:rPr>
+          <w:rFonts w:ascii="Times New Roman" w:hAnsi="Times New Roman"/>
+          <w:sz w:val="24"/>
+          <w:szCs w:val="24"/>
+        </w:rPr>
+      </w:pPr>
+    </w:p>
+    <w:p>
+      <w:pPr>
+        <w:pStyle w:val="ListParagraph"/>
+        <w:jc w:val="both"/>
+        <w:rPr>
+          <w:rFonts w:ascii="Times New Roman" w:hAnsi="Times New Roman"/>
+          <w:sz w:val="24"/>
+          <w:szCs w:val="24"/>
+        </w:rPr>
+      </w:pPr>
+    </w:p>
+    <w:p>
+      <w:pPr>
+        <w:pStyle w:val="ListParagraph"/>
         <w:numPr>
           <w:ilvl w:val="0"/>
           <w:numId w:val="33"/>
@@ -1093,24 +2507,77 @@
     <w:p>
       <w:pPr>
         <w:pStyle w:val="ListParagraph"/>
-        <w:ind w:left="1440"/>
-        <w:jc w:val="both"/>
-        <w:rPr>
-          <w:rFonts w:ascii="Times New Roman" w:hAnsi="Times New Roman"/>
-          <w:color w:val="FF0000"/>
-          <w:sz w:val="24"/>
-          <w:szCs w:val="24"/>
-        </w:rPr>
-      </w:pPr>
-    </w:p>
-    <w:p>
-      <w:pPr>
-        <w:pStyle w:val="ListParagraph"/>
-        <w:ind w:left="1440"/>
-        <w:jc w:val="both"/>
-        <w:rPr>
-          <w:rFonts w:ascii="Times New Roman" w:hAnsi="Times New Roman"/>
-          <w:color w:val="FF0000"/>
+        <w:rPr>
+          <w:rFonts w:ascii="Times New Roman" w:hAnsi="Times New Roman"/>
+          <w:sz w:val="24"/>
+          <w:szCs w:val="24"/>
+        </w:rPr>
+      </w:pPr>
+    </w:p>
+    <w:p>
+      <w:pPr>
+        <w:pStyle w:val="ListParagraph"/>
+        <w:rPr>
+          <w:rFonts w:ascii="Times New Roman" w:hAnsi="Times New Roman"/>
+          <w:sz w:val="24"/>
+          <w:szCs w:val="24"/>
+        </w:rPr>
+      </w:pPr>
+      <w:r>
+        <w:rPr>
+          <w:rFonts w:ascii="Times New Roman" w:hAnsi="Times New Roman"/>
+          <w:sz w:val="24"/>
+          <w:szCs w:val="24"/>
+        </w:rPr>
+        <w:t>Ans:</w:t>
+      </w:r>
+    </w:p>
+    <w:p>
+      <w:pPr>
+        <w:pStyle w:val="ListParagraph"/>
+        <w:rPr>
+          <w:rFonts w:ascii="Times New Roman" w:hAnsi="Times New Roman"/>
+          <w:sz w:val="24"/>
+          <w:szCs w:val="24"/>
+        </w:rPr>
+      </w:pPr>
+    </w:p>
+    <w:p>
+      <w:pPr>
+        <w:pStyle w:val="ListParagraph"/>
+        <w:rPr>
+          <w:rFonts w:ascii="Times New Roman" w:hAnsi="Times New Roman"/>
+          <w:sz w:val="24"/>
+          <w:szCs w:val="24"/>
+        </w:rPr>
+      </w:pPr>
+      <w:r>
+        <w:rPr>
+          <w:rFonts w:ascii="Times New Roman" w:hAnsi="Times New Roman"/>
+          <w:sz w:val="24"/>
+          <w:szCs w:val="24"/>
+        </w:rPr>
+        <w:t>Monolithic application</w:t>
+      </w:r>
+    </w:p>
+    <w:p>
+      <w:pPr>
+        <w:pStyle w:val="ListParagraph"/>
+        <w:rPr>
+          <w:rFonts w:ascii="Times New Roman" w:hAnsi="Times New Roman"/>
+          <w:sz w:val="24"/>
+          <w:szCs w:val="24"/>
+        </w:rPr>
+      </w:pPr>
+    </w:p>
+    <w:p>
+      <w:pPr>
+        <w:pStyle w:val="ListParagraph"/>
+        <w:spacing w:after="0" w:line="240" w:lineRule="auto"/>
+        <w:ind w:left="0"/>
+        <w:jc w:val="center"/>
+        <w:rPr>
+          <w:rFonts w:ascii="Times New Roman" w:hAnsi="Times New Roman"/>
           <w:sz w:val="24"/>
           <w:szCs w:val="24"/>
         </w:rPr>
@@ -1149,7 +2616,7 @@
 </file>
 
 <file path=word/numbering.xml><?xml version="1.0" encoding="utf-8"?>
-<w:numbering xmlns:wpc="http://schemas.microsoft.com/office/word/2010/wordprocessingCanvas" xmlns:cx="http://schemas.microsoft.com/office/drawing/2014/chartex" xmlns:cx1="http://schemas.microsoft.com/office/drawing/2015/9/8/chartex" xmlns:cx2="http://schemas.microsoft.com/office/drawing/2015/10/21/chartex" xmlns:cx3="http://schemas.microsoft.com/office/drawing/2016/5/9/chartex" xmlns:cx4="http://schemas.microsoft.com/office/drawing/2016/5/10/chartex" xmlns:cx5="http://schemas.microsoft.com/office/drawing/2016/5/11/chartex" xmlns:cx6="http://schemas.microsoft.com/office/drawing/2016/5/12/chartex" xmlns:cx7="http://schemas.microsoft.com/office/drawing/2016/5/13/chartex" xmlns:cx8="http://schemas.microsoft.com/office/drawing/2016/5/14/chartex" xmlns:mc="http://schemas.openxmlformats.org/markup-compatibility/2006" xmlns:aink="http://schemas.microsoft.com/office/drawing/2016/ink" xmlns:am3d="http://schemas.microsoft.com/office/drawing/2017/model3d" xmlns:o="urn:schemas-microsoft-com:office:office" xmlns:oel="http://schemas.microsoft.com/office/2019/extlst" xmlns:r="http://schemas.openxmlformats.org/officeDocument/2006/relationships" xmlns:m="http://schemas.openxmlformats.org/officeDocument/2006/math" xmlns:v="urn:schemas-microsoft-com:vml" xmlns:wp14="http://schemas.microsoft.com/office/word/2010/wordprocessingDrawing" xmlns:wp="http://schemas.openxmlformats.org/drawingml/2006/wordprocessingDrawing" xmlns:w10="urn:schemas-microsoft-com:office:word" xmlns:w="http://schemas.openxmlformats.org/wordprocessingml/2006/main" xmlns:w14="http://schemas.microsoft.com/office/word/2010/wordml" xmlns:w15="http://schemas.microsoft.com/office/word/2012/wordml" xmlns:w16cex="http://schemas.microsoft.com/office/word/2018/wordml/cex" xmlns:w16cid="http://schemas.microsoft.com/office/word/2016/wordml/cid" xmlns:w16="http://schemas.microsoft.com/office/word/2018/wordml" xmlns:w16sdtdh="http://schemas.microsoft.com/office/word/2020/wordml/sdtdatahash" xmlns:w16se="http://schemas.microsoft.com/office/word/2015/wordml/symex" xmlns:wpg="http://schemas.microsoft.com/office/word/2010/wordprocessingGroup" xmlns:wpi="http://schemas.microsoft.com/office/word/2010/wordprocessingInk" xmlns:wne="http://schemas.microsoft.com/office/word/2006/wordml" xmlns:wps="http://schemas.microsoft.com/office/word/2010/wordprocessingShape" mc:Ignorable="w14 w15 w16se w16cid w16 w16cex w16sdtdh wp14">
+<w:numbering xmlns:wpc="http://schemas.microsoft.com/office/word/2010/wordprocessingCanvas" xmlns:cx="http://schemas.microsoft.com/office/drawing/2014/chartex" xmlns:cx1="http://schemas.microsoft.com/office/drawing/2015/9/8/chartex" xmlns:cx2="http://schemas.microsoft.com/office/drawing/2015/10/21/chartex" xmlns:cx3="http://schemas.microsoft.com/office/drawing/2016/5/9/chartex" xmlns:cx4="http://schemas.microsoft.com/office/drawing/2016/5/10/chartex" xmlns:cx5="http://schemas.microsoft.com/office/drawing/2016/5/11/chartex" xmlns:cx6="http://schemas.microsoft.com/office/drawing/2016/5/12/chartex" xmlns:cx7="http://schemas.microsoft.com/office/drawing/2016/5/13/chartex" xmlns:cx8="http://schemas.microsoft.com/office/drawing/2016/5/14/chartex" xmlns:mc="http://schemas.openxmlformats.org/markup-compatibility/2006" xmlns:aink="http://schemas.microsoft.com/office/drawing/2016/ink" xmlns:am3d="http://schemas.microsoft.com/office/drawing/2017/model3d" xmlns:o="urn:schemas-microsoft-com:office:office" xmlns:r="http://schemas.openxmlformats.org/officeDocument/2006/relationships" xmlns:m="http://schemas.openxmlformats.org/officeDocument/2006/math" xmlns:v="urn:schemas-microsoft-com:vml" xmlns:wp14="http://schemas.microsoft.com/office/word/2010/wordprocessingDrawing" xmlns:wp="http://schemas.openxmlformats.org/drawingml/2006/wordprocessingDrawing" xmlns:w10="urn:schemas-microsoft-com:office:word" xmlns:w="http://schemas.openxmlformats.org/wordprocessingml/2006/main" xmlns:w14="http://schemas.microsoft.com/office/word/2010/wordml" xmlns:w15="http://schemas.microsoft.com/office/word/2012/wordml" xmlns:w16cex="http://schemas.microsoft.com/office/word/2018/wordml/cex" xmlns:w16cid="http://schemas.microsoft.com/office/word/2016/wordml/cid" xmlns:w16="http://schemas.microsoft.com/office/word/2018/wordml" xmlns:w16se="http://schemas.microsoft.com/office/word/2015/wordml/symex" xmlns:wpg="http://schemas.microsoft.com/office/word/2010/wordprocessingGroup" xmlns:wpi="http://schemas.microsoft.com/office/word/2010/wordprocessingInk" xmlns:wne="http://schemas.microsoft.com/office/word/2006/wordml" xmlns:wps="http://schemas.microsoft.com/office/word/2010/wordprocessingShape" mc:Ignorable="w14 w15 w16se w16cid w16 w16cex wp14">
   <w:abstractNum w:abstractNumId="0" w15:restartNumberingAfterBreak="0">
     <w:nsid w:val="04E04838"/>
     <w:multiLevelType w:val="hybridMultilevel"/>
@@ -5915,127 +7382,127 @@
       </w:rPr>
     </w:lvl>
   </w:abstractNum>
-  <w:num w:numId="1" w16cid:durableId="660735330">
+  <w:num w:numId="1">
     <w:abstractNumId w:val="11"/>
   </w:num>
-  <w:num w:numId="2" w16cid:durableId="868756414">
+  <w:num w:numId="2">
     <w:abstractNumId w:val="15"/>
   </w:num>
-  <w:num w:numId="3" w16cid:durableId="1177575024">
+  <w:num w:numId="3">
     <w:abstractNumId w:val="22"/>
   </w:num>
-  <w:num w:numId="4" w16cid:durableId="1177184707">
+  <w:num w:numId="4">
     <w:abstractNumId w:val="13"/>
   </w:num>
-  <w:num w:numId="5" w16cid:durableId="428430268">
+  <w:num w:numId="5">
     <w:abstractNumId w:val="26"/>
   </w:num>
-  <w:num w:numId="6" w16cid:durableId="726487979">
+  <w:num w:numId="6">
     <w:abstractNumId w:val="39"/>
   </w:num>
-  <w:num w:numId="7" w16cid:durableId="531186702">
+  <w:num w:numId="7">
     <w:abstractNumId w:val="2"/>
   </w:num>
-  <w:num w:numId="8" w16cid:durableId="87625772">
+  <w:num w:numId="8">
     <w:abstractNumId w:val="6"/>
   </w:num>
-  <w:num w:numId="9" w16cid:durableId="265426960">
+  <w:num w:numId="9">
     <w:abstractNumId w:val="29"/>
   </w:num>
-  <w:num w:numId="10" w16cid:durableId="1602494671">
+  <w:num w:numId="10">
     <w:abstractNumId w:val="37"/>
   </w:num>
-  <w:num w:numId="11" w16cid:durableId="1315064472">
+  <w:num w:numId="11">
     <w:abstractNumId w:val="18"/>
   </w:num>
-  <w:num w:numId="12" w16cid:durableId="1756584699">
+  <w:num w:numId="12">
     <w:abstractNumId w:val="28"/>
   </w:num>
-  <w:num w:numId="13" w16cid:durableId="243145871">
+  <w:num w:numId="13">
     <w:abstractNumId w:val="0"/>
   </w:num>
-  <w:num w:numId="14" w16cid:durableId="1443457482">
+  <w:num w:numId="14">
     <w:abstractNumId w:val="20"/>
   </w:num>
-  <w:num w:numId="15" w16cid:durableId="1056320048">
+  <w:num w:numId="15">
     <w:abstractNumId w:val="5"/>
   </w:num>
-  <w:num w:numId="16" w16cid:durableId="748649781">
+  <w:num w:numId="16">
     <w:abstractNumId w:val="4"/>
   </w:num>
-  <w:num w:numId="17" w16cid:durableId="517085024">
+  <w:num w:numId="17">
     <w:abstractNumId w:val="1"/>
   </w:num>
-  <w:num w:numId="18" w16cid:durableId="1979843625">
+  <w:num w:numId="18">
     <w:abstractNumId w:val="10"/>
   </w:num>
-  <w:num w:numId="19" w16cid:durableId="1448084239">
+  <w:num w:numId="19">
     <w:abstractNumId w:val="12"/>
   </w:num>
-  <w:num w:numId="20" w16cid:durableId="1925993876">
+  <w:num w:numId="20">
     <w:abstractNumId w:val="19"/>
   </w:num>
-  <w:num w:numId="21" w16cid:durableId="1521504622">
+  <w:num w:numId="21">
     <w:abstractNumId w:val="34"/>
   </w:num>
-  <w:num w:numId="22" w16cid:durableId="579486214">
+  <w:num w:numId="22">
     <w:abstractNumId w:val="33"/>
   </w:num>
-  <w:num w:numId="23" w16cid:durableId="609749843">
+  <w:num w:numId="23">
     <w:abstractNumId w:val="16"/>
   </w:num>
-  <w:num w:numId="24" w16cid:durableId="665939897">
+  <w:num w:numId="24">
     <w:abstractNumId w:val="7"/>
   </w:num>
-  <w:num w:numId="25" w16cid:durableId="1612853698">
+  <w:num w:numId="25">
     <w:abstractNumId w:val="9"/>
   </w:num>
-  <w:num w:numId="26" w16cid:durableId="233585804">
+  <w:num w:numId="26">
     <w:abstractNumId w:val="17"/>
   </w:num>
-  <w:num w:numId="27" w16cid:durableId="419839284">
+  <w:num w:numId="27">
     <w:abstractNumId w:val="38"/>
   </w:num>
-  <w:num w:numId="28" w16cid:durableId="1162232554">
+  <w:num w:numId="28">
     <w:abstractNumId w:val="21"/>
   </w:num>
-  <w:num w:numId="29" w16cid:durableId="1265697202">
+  <w:num w:numId="29">
     <w:abstractNumId w:val="25"/>
   </w:num>
-  <w:num w:numId="30" w16cid:durableId="883950191">
+  <w:num w:numId="30">
     <w:abstractNumId w:val="32"/>
   </w:num>
-  <w:num w:numId="31" w16cid:durableId="47266407">
+  <w:num w:numId="31">
     <w:abstractNumId w:val="31"/>
   </w:num>
-  <w:num w:numId="32" w16cid:durableId="830608248">
+  <w:num w:numId="32">
     <w:abstractNumId w:val="36"/>
   </w:num>
-  <w:num w:numId="33" w16cid:durableId="397553568">
+  <w:num w:numId="33">
     <w:abstractNumId w:val="40"/>
   </w:num>
-  <w:num w:numId="34" w16cid:durableId="992098621">
+  <w:num w:numId="34">
     <w:abstractNumId w:val="24"/>
   </w:num>
-  <w:num w:numId="35" w16cid:durableId="577784759">
+  <w:num w:numId="35">
     <w:abstractNumId w:val="8"/>
   </w:num>
-  <w:num w:numId="36" w16cid:durableId="1942880936">
+  <w:num w:numId="36">
     <w:abstractNumId w:val="27"/>
   </w:num>
-  <w:num w:numId="37" w16cid:durableId="513148170">
+  <w:num w:numId="37">
     <w:abstractNumId w:val="14"/>
   </w:num>
-  <w:num w:numId="38" w16cid:durableId="43871099">
+  <w:num w:numId="38">
     <w:abstractNumId w:val="3"/>
   </w:num>
-  <w:num w:numId="39" w16cid:durableId="705374832">
+  <w:num w:numId="39">
     <w:abstractNumId w:val="30"/>
   </w:num>
-  <w:num w:numId="40" w16cid:durableId="1366758716">
+  <w:num w:numId="40">
     <w:abstractNumId w:val="35"/>
   </w:num>
-  <w:num w:numId="41" w16cid:durableId="1407411354">
+  <w:num w:numId="41">
     <w:abstractNumId w:val="23"/>
   </w:num>
   <w:numIdMacAtCleanup w:val="22"/>
@@ -6043,21 +7510,15 @@
 </file>
 
 <file path=word/styles.xml><?xml version="1.0" encoding="utf-8"?>
-<w:styles xmlns:mc="http://schemas.openxmlformats.org/markup-compatibility/2006" xmlns:r="http://schemas.openxmlformats.org/officeDocument/2006/relationships" xmlns:w="http://schemas.openxmlformats.org/wordprocessingml/2006/main" xmlns:w14="http://schemas.microsoft.com/office/word/2010/wordml" xmlns:w15="http://schemas.microsoft.com/office/word/2012/wordml" xmlns:w16cex="http://schemas.microsoft.com/office/word/2018/wordml/cex" xmlns:w16cid="http://schemas.microsoft.com/office/word/2016/wordml/cid" xmlns:w16="http://schemas.microsoft.com/office/word/2018/wordml" xmlns:w16sdtdh="http://schemas.microsoft.com/office/word/2020/wordml/sdtdatahash" xmlns:w16se="http://schemas.microsoft.com/office/word/2015/wordml/symex" mc:Ignorable="w14 w15 w16se w16cid w16 w16cex w16sdtdh">
+<w:styles xmlns:mc="http://schemas.openxmlformats.org/markup-compatibility/2006" xmlns:r="http://schemas.openxmlformats.org/officeDocument/2006/relationships" xmlns:w="http://schemas.openxmlformats.org/wordprocessingml/2006/main" xmlns:w14="http://schemas.microsoft.com/office/word/2010/wordml" xmlns:w15="http://schemas.microsoft.com/office/word/2012/wordml" xmlns:w16cex="http://schemas.microsoft.com/office/word/2018/wordml/cex" xmlns:w16cid="http://schemas.microsoft.com/office/word/2016/wordml/cid" xmlns:w16="http://schemas.microsoft.com/office/word/2018/wordml" xmlns:w16se="http://schemas.microsoft.com/office/word/2015/wordml/symex" mc:Ignorable="w14 w15 w16se w16cid w16 w16cex">
   <w:docDefaults>
     <w:rPrDefault>
       <w:rPr>
         <w:rFonts w:ascii="Calibri" w:eastAsia="Calibri" w:hAnsi="Calibri" w:cs="Times New Roman"/>
-        <w:sz w:val="22"/>
-        <w:szCs w:val="22"/>
         <w:lang w:val="en-IN" w:eastAsia="en-IN" w:bidi="ar-SA"/>
       </w:rPr>
     </w:rPrDefault>
-    <w:pPrDefault>
-      <w:pPr>
-        <w:spacing w:after="160" w:line="259" w:lineRule="auto"/>
-      </w:pPr>
-    </w:pPrDefault>
+    <w:pPrDefault/>
   </w:docDefaults>
   <w:latentStyles w:defLockedState="0" w:defUIPriority="99" w:defSemiHidden="0" w:defUnhideWhenUsed="0" w:defQFormat="0" w:count="376">
     <w:lsdException w:name="Normal" w:locked="1" w:uiPriority="0" w:qFormat="1"/>
@@ -6441,9 +7902,6 @@
     <w:name w:val="Normal"/>
     <w:qFormat/>
     <w:rsid w:val="00E3185F"/>
-    <w:pPr>
-      <w:spacing w:after="0" w:line="240" w:lineRule="auto"/>
-    </w:pPr>
     <w:rPr>
       <w:rFonts w:ascii="Times New Roman" w:eastAsia="Times New Roman" w:hAnsi="Times New Roman"/>
       <w:sz w:val="24"/>
@@ -6512,8 +7970,8 @@
   </w:style>
   <w:style w:type="character" w:default="1" w:styleId="DefaultParagraphFont">
     <w:name w:val="Default Paragraph Font"/>
-    <w:uiPriority w:val="99"/>
-    <w:semiHidden/>
+    <w:uiPriority w:val="1"/>
+    <w:unhideWhenUsed/>
   </w:style>
   <w:style w:type="table" w:default="1" w:styleId="TableNormal">
     <w:name w:val="Normal Table"/>
@@ -6538,7 +7996,6 @@
   </w:style>
   <w:style w:type="character" w:customStyle="1" w:styleId="Heading1Char">
     <w:name w:val="Heading 1 Char"/>
-    <w:basedOn w:val="DefaultParagraphFont"/>
     <w:link w:val="Heading1"/>
     <w:uiPriority w:val="99"/>
     <w:locked/>
@@ -6552,7 +8009,6 @@
   </w:style>
   <w:style w:type="character" w:customStyle="1" w:styleId="Heading2Char">
     <w:name w:val="Heading 2 Char"/>
-    <w:basedOn w:val="DefaultParagraphFont"/>
     <w:link w:val="Heading2"/>
     <w:uiPriority w:val="99"/>
     <w:semiHidden/>
@@ -6566,7 +8022,6 @@
   </w:style>
   <w:style w:type="character" w:customStyle="1" w:styleId="Heading3Char">
     <w:name w:val="Heading 3 Char"/>
-    <w:basedOn w:val="DefaultParagraphFont"/>
     <w:link w:val="Heading3"/>
     <w:uiPriority w:val="99"/>
     <w:semiHidden/>
@@ -6597,7 +8052,6 @@
   </w:style>
   <w:style w:type="character" w:styleId="Hyperlink">
     <w:name w:val="Hyperlink"/>
-    <w:basedOn w:val="DefaultParagraphFont"/>
     <w:uiPriority w:val="99"/>
     <w:rsid w:val="0046740F"/>
     <w:rPr>
@@ -6611,13 +8065,6 @@
     <w:basedOn w:val="TableNormal"/>
     <w:uiPriority w:val="99"/>
     <w:rsid w:val="0046740F"/>
-    <w:pPr>
-      <w:spacing w:after="0" w:line="240" w:lineRule="auto"/>
-    </w:pPr>
-    <w:rPr>
-      <w:sz w:val="20"/>
-      <w:szCs w:val="20"/>
-    </w:rPr>
     <w:tblPr>
       <w:tblBorders>
         <w:top w:val="single" w:sz="4" w:space="0" w:color="auto"/>
@@ -6628,6 +8075,11 @@
         <w:insideV w:val="single" w:sz="4" w:space="0" w:color="auto"/>
       </w:tblBorders>
     </w:tblPr>
+  </w:style>
+  <w:style w:type="character" w:customStyle="1" w:styleId="ui-provider">
+    <w:name w:val="ui-provider"/>
+    <w:basedOn w:val="DefaultParagraphFont"/>
+    <w:rsid w:val="00AC47F0"/>
   </w:style>
 </w:styles>
 </file>

</xml_diff>